<commit_message>
Added subtitle to styles.
</commit_message>
<xml_diff>
--- a/findings/word/Wastewater Data Downsampling.docx
+++ b/findings/word/Wastewater Data Downsampling.docx
@@ -32,14 +32,12 @@
     </w:p>
     <w:p>
       <w:pPr>
-        <w:pStyle w:val="Heading2"/>
-        <w:spacing w:before="320" w:after="160"/>
-        <w:jc w:val="center"/>
+        <w:pStyle w:val="Subtitle"/>
+        <w:bidi w:val="0"/>
       </w:pPr>
       <w:r>
         <w:rPr>
           <w:rtl w:val="0"/>
-          <w:lang w:val="en-US"/>
         </w:rPr>
         <w:t>Marlin Lee, University of Wisconsin Data Science Institute - July, 2022</w:t>
       </w:r>
@@ -400,9 +398,17 @@
         <w:pStyle w:val="Heading2"/>
         <w:bidi w:val="0"/>
       </w:pPr>
+    </w:p>
+    <w:p>
+      <w:pPr>
+        <w:pStyle w:val="Heading2"/>
+        <w:bidi w:val="0"/>
+      </w:pPr>
       <w:r>
         <w:rPr>
+          <w:rFonts w:cs="Arial Unicode MS" w:eastAsia="Arial Unicode MS"/>
           <w:rtl w:val="0"/>
+          <w:lang w:val="en-US"/>
         </w:rPr>
         <w:t>Exponential Smoothing</w:t>
       </w:r>
@@ -642,7 +648,9 @@
       </w:pPr>
       <w:r>
         <w:rPr>
+          <w:rFonts w:cs="Arial Unicode MS" w:eastAsia="Arial Unicode MS"/>
           <w:rtl w:val="0"/>
+          <w:lang w:val="en-US"/>
         </w:rPr>
         <w:t>Loess Smoothing</w:t>
       </w:r>
@@ -1105,9 +1113,9 @@
       </w14:textFill>
     </w:rPr>
   </w:style>
-  <w:style w:type="paragraph" w:styleId="Heading2">
-    <w:name w:val="Heading2"/>
-    <w:next w:val="Heading2"/>
+  <w:style w:type="paragraph" w:styleId="Subtitle">
+    <w:name w:val="Subtitle"/>
+    <w:next w:val="Subtitle"/>
     <w:pPr>
       <w:keepNext w:val="0"/>
       <w:keepLines w:val="0"/>
@@ -1116,9 +1124,9 @@
       <w:shd w:val="clear" w:color="auto" w:fill="auto"/>
       <w:suppressAutoHyphens w:val="1"/>
       <w:bidi w:val="0"/>
-      <w:spacing w:before="0" w:after="180" w:line="264" w:lineRule="auto"/>
+      <w:spacing w:before="320" w:after="160" w:line="264" w:lineRule="auto"/>
       <w:ind w:left="0" w:right="0" w:firstLine="0"/>
-      <w:jc w:val="left"/>
+      <w:jc w:val="center"/>
       <w:outlineLvl w:val="9"/>
     </w:pPr>
     <w:rPr>
@@ -1236,6 +1244,52 @@
       <w:shd w:val="nil" w:color="auto" w:fill="auto"/>
       <w:vertAlign w:val="baseline"/>
       <w:lang w:val="en-US"/>
+      <w14:textOutline>
+        <w14:noFill/>
+      </w14:textOutline>
+      <w14:textFill>
+        <w14:solidFill>
+          <w14:srgbClr w14:val="000000"/>
+        </w14:solidFill>
+      </w14:textFill>
+    </w:rPr>
+  </w:style>
+  <w:style w:type="paragraph" w:styleId="Heading2">
+    <w:name w:val="Heading2"/>
+    <w:next w:val="Heading2"/>
+    <w:pPr>
+      <w:keepNext w:val="0"/>
+      <w:keepLines w:val="0"/>
+      <w:pageBreakBefore w:val="0"/>
+      <w:widowControl w:val="1"/>
+      <w:shd w:val="clear" w:color="auto" w:fill="auto"/>
+      <w:suppressAutoHyphens w:val="1"/>
+      <w:bidi w:val="0"/>
+      <w:spacing w:before="0" w:after="180" w:line="264" w:lineRule="auto"/>
+      <w:ind w:left="0" w:right="0" w:firstLine="0"/>
+      <w:jc w:val="left"/>
+      <w:outlineLvl w:val="9"/>
+    </w:pPr>
+    <w:rPr>
+      <w:rFonts w:ascii="Bodoni SvtyTwo ITC TT-Book" w:cs="Bodoni SvtyTwo ITC TT-Book" w:hAnsi="Bodoni SvtyTwo ITC TT-Book" w:eastAsia="Bodoni SvtyTwo ITC TT-Book"/>
+      <w:b w:val="0"/>
+      <w:bCs w:val="0"/>
+      <w:i w:val="0"/>
+      <w:iCs w:val="0"/>
+      <w:caps w:val="0"/>
+      <w:smallCaps w:val="0"/>
+      <w:strike w:val="0"/>
+      <w:dstrike w:val="0"/>
+      <w:outline w:val="0"/>
+      <w:color w:val="000000"/>
+      <w:spacing w:val="0"/>
+      <w:kern w:val="0"/>
+      <w:position w:val="0"/>
+      <w:sz w:val="32"/>
+      <w:szCs w:val="32"/>
+      <w:u w:val="none"/>
+      <w:shd w:val="nil" w:color="auto" w:fill="auto"/>
+      <w:vertAlign w:val="baseline"/>
       <w14:textOutline>
         <w14:noFill/>
       </w14:textOutline>

</xml_diff>